<commit_message>
domain model + converters + populate
</commit_message>
<xml_diff>
--- a/Acme-Events-Group21.docx
+++ b/Acme-Events-Group21.docx
@@ -1092,7 +1092,13 @@
         <w:jc w:val="both"/>
       </w:pPr>
       <w:r>
-        <w:t>The catalogue of categories is provided by the system. For every category, the system must store a title and its description.</w:t>
+        <w:t>The catalogue of categories is provided by the system. For every categor</w:t>
+      </w:r>
+      <w:r>
+        <w:t>y, the system must store a title</w:t>
+      </w:r>
+      <w:r>
+        <w:t>.</w:t>
       </w:r>
     </w:p>
     <w:p>
@@ -1229,8 +1235,6 @@
       <w:r>
         <w:t>club</w:t>
       </w:r>
-      <w:bookmarkStart w:id="0" w:name="_GoBack"/>
-      <w:bookmarkEnd w:id="0"/>
       <w:r>
         <w:t xml:space="preserve"> who organize the event)</w:t>
       </w:r>
@@ -1251,6 +1255,9 @@
       </w:r>
       <w:r>
         <w:t>finished.</w:t>
+      </w:r>
+      <w:r>
+        <w:t xml:space="preserve"> A client can only publish opinion per event.</w:t>
       </w:r>
     </w:p>
     <w:p>
@@ -1595,7 +1602,21 @@
         </w:numPr>
       </w:pPr>
       <w:r>
-        <w:t>Participate in an event the client must have a valid credit card vinculated for do this.</w:t>
+        <w:t>Participate in an event</w:t>
+      </w:r>
+      <w:r>
+        <w:t>.</w:t>
+      </w:r>
+      <w:r>
+        <w:t xml:space="preserve"> </w:t>
+      </w:r>
+      <w:r>
+        <w:t>T</w:t>
+      </w:r>
+      <w:bookmarkStart w:id="0" w:name="_GoBack"/>
+      <w:bookmarkEnd w:id="0"/>
+      <w:r>
+        <w:t>he client must have a valid credit card vinculated for do this.</w:t>
       </w:r>
     </w:p>
     <w:p>
@@ -3129,7 +3150,7 @@
         <w:t xml:space="preserve">Everywhere a </w:t>
       </w:r>
       <w:r>
-        <w:t>clib</w:t>
+        <w:t>club</w:t>
       </w:r>
       <w:r>
         <w:t xml:space="preserve"> is showed, the median of the scores of his events must be showed.</w:t>
@@ -4914,7 +4935,7 @@
 </file>
 
 <file path=customXml/itemProps1.xml><?xml version="1.0" encoding="utf-8"?>
-<ds:datastoreItem xmlns:ds="http://schemas.openxmlformats.org/officeDocument/2006/customXml" ds:itemID="{099FDA52-0AC2-417B-BC9B-013B4363BA36}">
+<ds:datastoreItem xmlns:ds="http://schemas.openxmlformats.org/officeDocument/2006/customXml" ds:itemID="{5A666AE1-7297-47FA-A27F-8E0DBFB1C04E}">
   <ds:schemaRefs>
     <ds:schemaRef ds:uri="http://schemas.openxmlformats.org/officeDocument/2006/bibliography"/>
   </ds:schemaRefs>

</xml_diff>